<commit_message>
Organize Section 01 02 files
</commit_message>
<xml_diff>
--- a/Section01-02 Introduction and Get more interviews/Section02-18 Resources Where To Find Jobs.docx
+++ b/Section01-02 Introduction and Get more interviews/Section02-18 Resources Where To Find Jobs.docx
@@ -13,7 +13,6 @@
           <w:szCs w:val="54"/>
         </w:rPr>
       </w:pPr>
-      <w:bookmarkStart w:id="0" w:name="_GoBack"/>
       <w:r>
         <w:rPr>
           <w:rFonts w:ascii="Open Sans" w:eastAsia="Times New Roman" w:hAnsi="Open Sans" w:cs="Open Sans"/>
@@ -24,7 +23,6 @@
         <w:t>Resources: Where To Find Jobs?</w:t>
       </w:r>
     </w:p>
-    <w:bookmarkEnd w:id="0"/>
     <w:p>
       <w:pPr>
         <w:shd w:val="clear" w:color="auto" w:fill="FFFFFF"/>
@@ -45,6 +43,8 @@
         </w:rPr>
         <w:t>Section 2, Lecture 18</w:t>
       </w:r>
+      <w:bookmarkStart w:id="0" w:name="_GoBack"/>
+      <w:bookmarkEnd w:id="0"/>
     </w:p>
     <w:p>
       <w:pPr>

</xml_diff>